<commit_message>
doc: update daily standup meeting 23 notes
</commit_message>
<xml_diff>
--- a/Documents/Meeting Minutes/daily_standup_meeting_23.docx
+++ b/Documents/Meeting Minutes/daily_standup_meeting_23.docx
@@ -17,10 +17,10 @@
       <w:tblPr>
         <w:tblW w:w="0" w:type="dxa"/>
         <w:tblBorders>
-          <w:top w:val="outset" w:color="auto" w:sz="6" w:space="0"/>
-          <w:left w:val="outset" w:color="auto" w:sz="6" w:space="0"/>
-          <w:bottom w:val="outset" w:color="auto" w:sz="6" w:space="0"/>
-          <w:right w:val="outset" w:color="auto" w:sz="6" w:space="0"/>
+          <w:top w:val="outset" w:sz="6" w:space="0" w:color="auto"/>
+          <w:left w:val="outset" w:sz="6" w:space="0" w:color="auto"/>
+          <w:bottom w:val="outset" w:sz="6" w:space="0" w:color="auto"/>
+          <w:right w:val="outset" w:sz="6" w:space="0" w:color="auto"/>
         </w:tblBorders>
         <w:tblCellMar>
           <w:left w:w="0" w:type="dxa"/>
@@ -40,10 +40,10 @@
           <w:tcPr>
             <w:tcW w:w="4500" w:type="dxa"/>
             <w:tcBorders>
-              <w:top w:val="single" w:color="auto" w:sz="6" w:space="0"/>
-              <w:left w:val="single" w:color="auto" w:sz="6" w:space="0"/>
-              <w:bottom w:val="single" w:color="auto" w:sz="6" w:space="0"/>
-              <w:right w:val="single" w:color="auto" w:sz="6" w:space="0"/>
+              <w:top w:val="single" w:sz="6" w:space="0" w:color="auto"/>
+              <w:left w:val="single" w:sz="6" w:space="0" w:color="auto"/>
+              <w:bottom w:val="single" w:sz="6" w:space="0" w:color="auto"/>
+              <w:right w:val="single" w:sz="6" w:space="0" w:color="auto"/>
             </w:tcBorders>
             <w:shd w:val="clear" w:color="auto" w:fill="auto"/>
             <w:hideMark/>
@@ -78,10 +78,10 @@
           <w:tcPr>
             <w:tcW w:w="4500" w:type="dxa"/>
             <w:tcBorders>
-              <w:top w:val="single" w:color="auto" w:sz="6" w:space="0"/>
-              <w:left w:val="single" w:color="auto" w:sz="6" w:space="0"/>
-              <w:bottom w:val="single" w:color="auto" w:sz="6" w:space="0"/>
-              <w:right w:val="single" w:color="auto" w:sz="6" w:space="0"/>
+              <w:top w:val="single" w:sz="6" w:space="0" w:color="auto"/>
+              <w:left w:val="single" w:sz="6" w:space="0" w:color="auto"/>
+              <w:bottom w:val="single" w:sz="6" w:space="0" w:color="auto"/>
+              <w:right w:val="single" w:sz="6" w:space="0" w:color="auto"/>
             </w:tcBorders>
             <w:shd w:val="clear" w:color="auto" w:fill="auto"/>
             <w:hideMark/>
@@ -121,10 +121,10 @@
           <w:tcPr>
             <w:tcW w:w="4500" w:type="dxa"/>
             <w:tcBorders>
-              <w:top w:val="single" w:color="auto" w:sz="6" w:space="0"/>
-              <w:left w:val="single" w:color="auto" w:sz="6" w:space="0"/>
-              <w:bottom w:val="single" w:color="auto" w:sz="6" w:space="0"/>
-              <w:right w:val="single" w:color="auto" w:sz="6" w:space="0"/>
+              <w:top w:val="single" w:sz="6" w:space="0" w:color="auto"/>
+              <w:left w:val="single" w:sz="6" w:space="0" w:color="auto"/>
+              <w:bottom w:val="single" w:sz="6" w:space="0" w:color="auto"/>
+              <w:right w:val="single" w:sz="6" w:space="0" w:color="auto"/>
             </w:tcBorders>
             <w:shd w:val="clear" w:color="auto" w:fill="auto"/>
             <w:hideMark/>
@@ -162,10 +162,10 @@
           <w:tcPr>
             <w:tcW w:w="4500" w:type="dxa"/>
             <w:tcBorders>
-              <w:top w:val="single" w:color="auto" w:sz="6" w:space="0"/>
-              <w:left w:val="single" w:color="auto" w:sz="6" w:space="0"/>
-              <w:bottom w:val="single" w:color="auto" w:sz="6" w:space="0"/>
-              <w:right w:val="single" w:color="auto" w:sz="6" w:space="0"/>
+              <w:top w:val="single" w:sz="6" w:space="0" w:color="auto"/>
+              <w:left w:val="single" w:sz="6" w:space="0" w:color="auto"/>
+              <w:bottom w:val="single" w:sz="6" w:space="0" w:color="auto"/>
+              <w:right w:val="single" w:sz="6" w:space="0" w:color="auto"/>
             </w:tcBorders>
             <w:shd w:val="clear" w:color="auto" w:fill="auto"/>
             <w:hideMark/>
@@ -246,13 +246,12 @@
         <w:t> </w:t>
       </w:r>
     </w:p>
-    <w:p w14:noSpellErr="1">
+    <w:p>
       <w:pPr>
         <w:numPr>
           <w:ilvl w:val="0"/>
           <w:numId w:val="1"/>
         </w:numPr>
-        <w:rPr/>
       </w:pPr>
       <w:r>
         <w:rPr>
@@ -292,7 +291,6 @@
         <w:t>/NO   </w:t>
       </w:r>
       <w:r>
-        <w:rPr/>
         <w:t> </w:t>
       </w:r>
     </w:p>
@@ -399,7 +397,26 @@
         <w:rPr>
           <w:lang w:val="en-GB"/>
         </w:rPr>
-        <w:t>Attended? YES/NO  </w:t>
+        <w:t xml:space="preserve">Attended? </w:t>
+      </w:r>
+      <w:r>
+        <w:rPr>
+          <w:highlight w:val="green"/>
+          <w:lang w:val="en-GB"/>
+        </w:rPr>
+        <w:t>YES</w:t>
+      </w:r>
+      <w:r>
+        <w:rPr>
+          <w:lang w:val="en-GB"/>
+        </w:rPr>
+        <w:t xml:space="preserve"> </w:t>
+      </w:r>
+      <w:r>
+        <w:rPr>
+          <w:lang w:val="en-GB"/>
+        </w:rPr>
+        <w:t>/NO  </w:t>
       </w:r>
       <w:r>
         <w:t> </w:t>
@@ -411,7 +428,6 @@
           <w:ilvl w:val="0"/>
           <w:numId w:val="4"/>
         </w:numPr>
-        <w:rPr/>
       </w:pPr>
       <w:r>
         <w:rPr>
@@ -426,8 +442,16 @@
         <w:rPr>
           <w:lang w:val="en-GB"/>
         </w:rPr>
-        <w:t>Samuel kingsley</w:t>
-      </w:r>
+        <w:t xml:space="preserve">Samuel </w:t>
+      </w:r>
+      <w:proofErr w:type="spellStart"/>
+      <w:r>
+        <w:rPr>
+          <w:lang w:val="en-GB"/>
+        </w:rPr>
+        <w:t>kingsley</w:t>
+      </w:r>
+      <w:proofErr w:type="spellEnd"/>
       <w:r>
         <w:tab/>
       </w:r>
@@ -451,14 +475,7 @@
           <w:highlight w:val="green"/>
           <w:lang w:val="en-GB"/>
         </w:rPr>
-        <w:t>YES</w:t>
-      </w:r>
-      <w:r>
-        <w:rPr>
-          <w:highlight w:val="green"/>
-          <w:lang w:val="en-GB"/>
-        </w:rPr>
-        <w:t>/</w:t>
+        <w:t>YES/</w:t>
       </w:r>
       <w:r>
         <w:rPr>
@@ -467,7 +484,6 @@
         <w:t>NO  </w:t>
       </w:r>
       <w:r>
-        <w:rPr/>
         <w:t> </w:t>
       </w:r>
     </w:p>
@@ -477,7 +493,6 @@
           <w:ilvl w:val="0"/>
           <w:numId w:val="5"/>
         </w:numPr>
-        <w:rPr/>
       </w:pPr>
       <w:r>
         <w:rPr>
@@ -492,7 +507,21 @@
         <w:rPr>
           <w:lang w:val="en-GB"/>
         </w:rPr>
-        <w:t xml:space="preserve">Iwuagwu nkem </w:t>
+        <w:t xml:space="preserve">Iwuagwu </w:t>
+      </w:r>
+      <w:proofErr w:type="spellStart"/>
+      <w:r>
+        <w:rPr>
+          <w:lang w:val="en-GB"/>
+        </w:rPr>
+        <w:t>nkem</w:t>
+      </w:r>
+      <w:proofErr w:type="spellEnd"/>
+      <w:r>
+        <w:rPr>
+          <w:lang w:val="en-GB"/>
+        </w:rPr>
+        <w:t xml:space="preserve"> </w:t>
       </w:r>
       <w:r>
         <w:tab/>
@@ -517,7 +546,7 @@
       </w:r>
       <w:r>
         <w:rPr>
-          <w:color w:val="70AD47" w:themeColor="accent6" w:themeTint="FF" w:themeShade="FF"/>
+          <w:color w:val="70AD47" w:themeColor="accent6"/>
           <w:lang w:val="en-GB"/>
         </w:rPr>
         <w:t xml:space="preserve"> YES</w:t>
@@ -529,7 +558,6 @@
         <w:t>/NO </w:t>
       </w:r>
       <w:r>
-        <w:rPr/>
         <w:t> </w:t>
       </w:r>
     </w:p>
@@ -609,18 +637,15 @@
         <w:t> </w:t>
       </w:r>
       <w:r>
-        <w:rPr/>
-        <w:t> </w:t>
-      </w:r>
-      <w:r>
-        <w:rPr/>
+        <w:t> </w:t>
+      </w:r>
+      <w:r>
         <w:t xml:space="preserve">     </w:t>
       </w:r>
       <w:r>
         <w:tab/>
       </w:r>
       <w:r>
-        <w:rPr/>
         <w:t xml:space="preserve">Beginning test cases for the hash table.  </w:t>
       </w:r>
     </w:p>
@@ -643,14 +668,12 @@
     </w:p>
     <w:p>
       <w:r>
-        <w:rPr/>
         <w:t> </w:t>
       </w:r>
       <w:r>
         <w:tab/>
       </w:r>
       <w:r>
-        <w:rPr/>
         <w:t>Working on test cases for the hash table.</w:t>
       </w:r>
     </w:p>
@@ -679,8 +702,8 @@
     <w:p>
       <w:r>
         <w:rPr>
-          <w:b w:val="1"/>
-          <w:bCs w:val="1"/>
+          <w:b/>
+          <w:bCs/>
           <w:u w:val="single"/>
           <w:lang w:val="en-GB"/>
         </w:rPr>
@@ -704,20 +727,21 @@
         </w:rPr>
         <w:t xml:space="preserve">Melanie </w:t>
       </w:r>
+      <w:proofErr w:type="spellStart"/>
       <w:r>
         <w:rPr>
           <w:lang w:val="en-GB"/>
         </w:rPr>
         <w:t>Turinabo</w:t>
       </w:r>
-      <w:r>
-        <w:rPr>
-          <w:lang w:val="en-GB"/>
-        </w:rPr>
-        <w:t> </w:t>
-      </w:r>
-      <w:r>
-        <w:rPr/>
+      <w:proofErr w:type="spellEnd"/>
+      <w:r>
+        <w:rPr>
+          <w:lang w:val="en-GB"/>
+        </w:rPr>
+        <w:t> </w:t>
+      </w:r>
+      <w:r>
         <w:t> </w:t>
       </w:r>
     </w:p>
@@ -740,28 +764,23 @@
     </w:p>
     <w:p>
       <w:pPr>
-        <w:pStyle w:val="Normal"/>
-        <w:rPr>
-          <w:rFonts w:ascii="Aptos" w:hAnsi="Aptos" w:eastAsia="Aptos" w:cs="Aptos"/>
-          <w:noProof w:val="0"/>
+        <w:rPr>
+          <w:rFonts w:ascii="Aptos" w:eastAsia="Aptos" w:hAnsi="Aptos" w:cs="Aptos"/>
           <w:sz w:val="22"/>
           <w:szCs w:val="22"/>
-          <w:lang w:val="en-US"/>
-        </w:rPr>
-      </w:pPr>
-      <w:r>
-        <w:rPr>
-          <w:lang w:val="en-GB"/>
-        </w:rPr>
-        <w:t> </w:t>
-      </w:r>
-      <w:r>
-        <w:rPr/>
-        <w:t> </w:t>
-      </w:r>
-      <w:r>
-        <w:rPr>
-          <w:noProof w:val="0"/>
+        </w:rPr>
+      </w:pPr>
+      <w:r>
+        <w:rPr>
+          <w:lang w:val="en-GB"/>
+        </w:rPr>
+        <w:t> </w:t>
+      </w:r>
+      <w:r>
+        <w:t> </w:t>
+      </w:r>
+      <w:r>
+        <w:rPr>
           <w:lang w:val="en-GB"/>
         </w:rPr>
         <w:t xml:space="preserve"> </w:t>
@@ -771,21 +790,20 @@
       </w:r>
       <w:r>
         <w:rPr>
-          <w:noProof w:val="0"/>
           <w:lang w:val="en-GB"/>
         </w:rPr>
         <w:t xml:space="preserve">Edited </w:t>
       </w:r>
-      <w:r>
-        <w:rPr>
-          <w:noProof w:val="0"/>
+      <w:proofErr w:type="spellStart"/>
+      <w:r>
+        <w:rPr>
           <w:lang w:val="en-GB"/>
         </w:rPr>
         <w:t>FileManager.cs</w:t>
       </w:r>
-      <w:r>
-        <w:rPr>
-          <w:noProof w:val="0"/>
+      <w:proofErr w:type="spellEnd"/>
+      <w:r>
+        <w:rPr>
           <w:lang w:val="en-GB"/>
         </w:rPr>
         <w:t xml:space="preserve"> file</w:t>
@@ -797,7 +815,6 @@
           <w:ilvl w:val="0"/>
           <w:numId w:val="10"/>
         </w:numPr>
-        <w:rPr/>
       </w:pPr>
       <w:r>
         <w:rPr>
@@ -806,80 +823,48 @@
         <w:t>What will you do today?  </w:t>
       </w:r>
       <w:r>
-        <w:rPr/>
-        <w:t> </w:t>
-      </w:r>
-    </w:p>
-    <w:p>
-      <w:pPr>
-        <w:pStyle w:val="Normal"/>
+        <w:t> </w:t>
+      </w:r>
+    </w:p>
+    <w:p>
+      <w:pPr>
         <w:ind w:left="720"/>
         <w:rPr>
-          <w:rFonts w:ascii="Aptos" w:hAnsi="Aptos" w:eastAsia="Aptos" w:cs="Aptos"/>
-          <w:noProof w:val="0"/>
+          <w:rFonts w:ascii="Aptos" w:eastAsia="Aptos" w:hAnsi="Aptos" w:cs="Aptos"/>
           <w:sz w:val="22"/>
           <w:szCs w:val="22"/>
-          <w:lang w:val="en-US"/>
-        </w:rPr>
-      </w:pPr>
-      <w:r>
-        <w:rPr>
-          <w:noProof w:val="0"/>
-          <w:lang w:val="en-GB"/>
-        </w:rPr>
-        <w:t xml:space="preserve">Edited </w:t>
-      </w:r>
-      <w:r>
-        <w:rPr>
-          <w:noProof w:val="0"/>
-          <w:lang w:val="en-GB"/>
-        </w:rPr>
-        <w:t>FileManager.cs</w:t>
-      </w:r>
-      <w:r>
-        <w:rPr>
-          <w:noProof w:val="0"/>
-          <w:lang w:val="en-GB"/>
-        </w:rPr>
-        <w:t xml:space="preserve"> file; </w:t>
-      </w:r>
-      <w:r>
-        <w:rPr>
-          <w:noProof w:val="0"/>
-          <w:lang w:val="en-US"/>
-        </w:rPr>
+        </w:rPr>
+      </w:pPr>
+      <w:r>
         <w:t>Implemented CSV parsing and hash table insertion</w:t>
       </w:r>
     </w:p>
     <w:p>
       <w:pPr>
-        <w:pStyle w:val="Normal"/>
         <w:ind w:left="720"/>
-        <w:rPr>
-          <w:noProof w:val="0"/>
-          <w:lang w:val="en-US"/>
-        </w:rPr>
-      </w:pPr>
-      <w:r>
-        <w:rPr>
-          <w:noProof w:val="0"/>
-          <w:lang w:val="en-US"/>
-        </w:rPr>
-        <w:t xml:space="preserve">Worked on </w:t>
-      </w:r>
-      <w:r>
-        <w:rPr>
-          <w:noProof w:val="0"/>
-          <w:lang w:val="en-US"/>
-        </w:rPr>
+      </w:pPr>
+      <w:r>
+        <w:t xml:space="preserve">Work on </w:t>
+      </w:r>
+      <w:proofErr w:type="spellStart"/>
+      <w:r>
         <w:t>Terminal.gui</w:t>
       </w:r>
-      <w:r>
-        <w:rPr>
-          <w:noProof w:val="0"/>
-          <w:lang w:val="en-US"/>
-        </w:rPr>
-        <w:t xml:space="preserve"> based UI on the side (into in repo)</w:t>
+      <w:proofErr w:type="spellEnd"/>
+      <w:r>
+        <w:t xml:space="preserve"> based UI on the side</w:t>
+      </w:r>
+      <w:r>
+        <w:t xml:space="preserve"> (not </w:t>
+      </w:r>
+      <w:r>
+        <w:t>in</w:t>
+      </w:r>
+      <w:r>
+        <w:t>side the</w:t>
+      </w:r>
+      <w:r>
+        <w:t xml:space="preserve"> repo)</w:t>
       </w:r>
     </w:p>
     <w:p>
@@ -900,7 +885,6 @@
         <w:rPr>
           <w:lang w:val="en-GB"/>
         </w:rPr>
-        <w:lastRenderedPageBreak/>
         <w:t>What obstacles are impeding your progress?  </w:t>
       </w:r>
       <w:r>
@@ -1149,17 +1133,6 @@
       </w:r>
     </w:p>
     <w:p>
-      <w:r>
-        <w:rPr>
-          <w:lang w:val="en-GB"/>
-        </w:rPr>
-        <w:t> </w:t>
-      </w:r>
-      <w:r>
-        <w:t> </w:t>
-      </w:r>
-    </w:p>
-    <w:p>
       <w:pPr>
         <w:numPr>
           <w:ilvl w:val="0"/>
@@ -1199,17 +1172,6 @@
       </w:r>
     </w:p>
     <w:p>
-      <w:r>
-        <w:rPr>
-          <w:lang w:val="en-GB"/>
-        </w:rPr>
-        <w:t> </w:t>
-      </w:r>
-      <w:r>
-        <w:t> </w:t>
-      </w:r>
-    </w:p>
-    <w:p>
       <w:pPr>
         <w:numPr>
           <w:ilvl w:val="0"/>
@@ -1262,19 +1224,8 @@
     <w:p>
       <w:r>
         <w:rPr>
-          <w:lang w:val="en-GB"/>
-        </w:rPr>
-        <w:t> </w:t>
-      </w:r>
-      <w:r>
-        <w:t> </w:t>
-      </w:r>
-    </w:p>
-    <w:p>
-      <w:r>
-        <w:rPr>
-          <w:b w:val="1"/>
-          <w:bCs w:val="1"/>
+          <w:b/>
+          <w:bCs/>
           <w:u w:val="single"/>
           <w:lang w:val="en-GB"/>
         </w:rPr>
@@ -1287,11 +1238,9 @@
         <w:t> </w:t>
       </w:r>
       <w:r>
-        <w:rPr/>
-        <w:t> </w:t>
-      </w:r>
-      <w:r>
-        <w:rPr/>
+        <w:t> </w:t>
+      </w:r>
+      <w:r>
         <w:t xml:space="preserve">Iwuagwu Nkem </w:t>
       </w:r>
     </w:p>
@@ -1306,44 +1255,38 @@
         <w:rPr>
           <w:lang w:val="en-GB"/>
         </w:rPr>
+        <w:t>What did you accomplish yesterday? </w:t>
+      </w:r>
+      <w:r>
+        <w:t> </w:t>
+      </w:r>
+    </w:p>
+    <w:p>
+      <w:pPr>
+        <w:spacing w:after="240"/>
+      </w:pPr>
+      <w:r>
+        <w:rPr>
+          <w:lang w:val="en-GB"/>
+        </w:rPr>
+        <w:t>Answer: </w:t>
+      </w:r>
+      <w:r>
+        <w:t> </w:t>
+      </w:r>
+      <w:r>
+        <w:rPr>
+          <w:rFonts w:ascii="Calibri" w:eastAsia="Calibri" w:hAnsi="Calibri" w:cs="Calibri"/>
+        </w:rPr>
+        <w:t xml:space="preserve"> Final demo script outlined</w:t>
+      </w:r>
+    </w:p>
+    <w:p>
+      <w:r>
+        <w:rPr>
+          <w:lang w:val="en-GB"/>
+        </w:rPr>
         <w:lastRenderedPageBreak/>
-        <w:t>What did you accomplish yesterday? </w:t>
-      </w:r>
-      <w:r>
-        <w:t> </w:t>
-      </w:r>
-    </w:p>
-    <w:p>
-      <w:pPr>
-        <w:spacing w:before="0" w:beforeAutospacing="off" w:after="240" w:afterAutospacing="off"/>
-      </w:pPr>
-      <w:r>
-        <w:rPr>
-          <w:lang w:val="en-GB"/>
-        </w:rPr>
-        <w:t>Answer: </w:t>
-      </w:r>
-      <w:r>
-        <w:rPr/>
-        <w:t> </w:t>
-      </w:r>
-      <w:r>
-        <w:rPr>
-          <w:rFonts w:ascii="Calibri" w:hAnsi="Calibri" w:eastAsia="Calibri" w:cs="Calibri"/>
-          <w:noProof w:val="0"/>
-          <w:sz w:val="24"/>
-          <w:szCs w:val="24"/>
-          <w:lang w:val="en-US"/>
-        </w:rPr>
-        <w:t xml:space="preserve"> Final demo script outlined.</w:t>
-      </w:r>
-    </w:p>
-    <w:p/>
-    <w:p>
-      <w:r>
-        <w:rPr>
-          <w:lang w:val="en-GB"/>
-        </w:rPr>
         <w:t> </w:t>
       </w:r>
       <w:r>
@@ -1380,7 +1323,7 @@
     </w:p>
     <w:p>
       <w:pPr>
-        <w:spacing w:before="0" w:beforeAutospacing="off" w:after="240" w:afterAutospacing="off"/>
+        <w:spacing w:after="240"/>
       </w:pPr>
       <w:r>
         <w:rPr>
@@ -1389,43 +1332,16 @@
         <w:t>Answer: </w:t>
       </w:r>
       <w:r>
-        <w:rPr/>
-        <w:t> </w:t>
-      </w:r>
-      <w:r>
-        <w:rPr>
-          <w:rFonts w:ascii="Calibri" w:hAnsi="Calibri" w:eastAsia="Calibri" w:cs="Calibri"/>
-          <w:noProof w:val="0"/>
-          <w:sz w:val="24"/>
-          <w:szCs w:val="24"/>
-          <w:lang w:val="en-US"/>
+        <w:t> </w:t>
+      </w:r>
+      <w:r>
+        <w:rPr>
+          <w:rFonts w:ascii="Calibri" w:eastAsia="Calibri" w:hAnsi="Calibri" w:cs="Calibri"/>
         </w:rPr>
         <w:t xml:space="preserve"> Rehearsing transitions and timing.</w:t>
       </w:r>
     </w:p>
     <w:p/>
-    <w:p>
-      <w:r>
-        <w:rPr>
-          <w:lang w:val="en-GB"/>
-        </w:rPr>
-        <w:t> </w:t>
-      </w:r>
-      <w:r>
-        <w:t> </w:t>
-      </w:r>
-    </w:p>
-    <w:p>
-      <w:r>
-        <w:rPr>
-          <w:lang w:val="en-GB"/>
-        </w:rPr>
-        <w:t> </w:t>
-      </w:r>
-      <w:r>
-        <w:t> </w:t>
-      </w:r>
-    </w:p>
     <w:p>
       <w:pPr>
         <w:numPr>
@@ -1445,7 +1361,7 @@
     </w:p>
     <w:p>
       <w:pPr>
-        <w:spacing w:before="0" w:beforeAutospacing="off" w:after="240" w:afterAutospacing="off"/>
+        <w:spacing w:after="240"/>
       </w:pPr>
       <w:r>
         <w:rPr>
@@ -1454,16 +1370,11 @@
         <w:t>Answer: </w:t>
       </w:r>
       <w:r>
-        <w:rPr/>
-        <w:t> </w:t>
-      </w:r>
-      <w:r>
-        <w:rPr>
-          <w:rFonts w:ascii="Calibri" w:hAnsi="Calibri" w:eastAsia="Calibri" w:cs="Calibri"/>
-          <w:noProof w:val="0"/>
-          <w:sz w:val="24"/>
-          <w:szCs w:val="24"/>
-          <w:lang w:val="en-US"/>
+        <w:t> </w:t>
+      </w:r>
+      <w:r>
+        <w:rPr>
+          <w:rFonts w:ascii="Calibri" w:eastAsia="Calibri" w:hAnsi="Calibri" w:cs="Calibri"/>
         </w:rPr>
         <w:t xml:space="preserve"> Need access to demo environment for dry run.</w:t>
       </w:r>
@@ -1546,7 +1457,7 @@
     </w:p>
     <w:p/>
     <w:sectPr>
-      <w:pgSz w:w="12240" w:h="15840" w:orient="portrait"/>
+      <w:pgSz w:w="12240" w:h="15840"/>
       <w:pgMar w:top="1440" w:right="1440" w:bottom="1440" w:left="1440" w:header="720" w:footer="720" w:gutter="0"/>
       <w:cols w:space="720"/>
       <w:docGrid w:linePitch="360"/>
@@ -1912,7 +1823,7 @@
         <w:ind w:left="720" w:hanging="360"/>
       </w:pPr>
       <w:rPr>
-        <w:rFonts w:hint="default" w:ascii="Symbol" w:hAnsi="Symbol"/>
+        <w:rFonts w:ascii="Symbol" w:hAnsi="Symbol" w:hint="default"/>
         <w:sz w:val="20"/>
       </w:rPr>
     </w:lvl>
@@ -1928,7 +1839,7 @@
         <w:ind w:left="1440" w:hanging="360"/>
       </w:pPr>
       <w:rPr>
-        <w:rFonts w:hint="default" w:ascii="Symbol" w:hAnsi="Symbol"/>
+        <w:rFonts w:ascii="Symbol" w:hAnsi="Symbol" w:hint="default"/>
         <w:sz w:val="20"/>
       </w:rPr>
     </w:lvl>
@@ -1944,7 +1855,7 @@
         <w:ind w:left="2160" w:hanging="360"/>
       </w:pPr>
       <w:rPr>
-        <w:rFonts w:hint="default" w:ascii="Symbol" w:hAnsi="Symbol"/>
+        <w:rFonts w:ascii="Symbol" w:hAnsi="Symbol" w:hint="default"/>
         <w:sz w:val="20"/>
       </w:rPr>
     </w:lvl>
@@ -1960,7 +1871,7 @@
         <w:ind w:left="2880" w:hanging="360"/>
       </w:pPr>
       <w:rPr>
-        <w:rFonts w:hint="default" w:ascii="Symbol" w:hAnsi="Symbol"/>
+        <w:rFonts w:ascii="Symbol" w:hAnsi="Symbol" w:hint="default"/>
         <w:sz w:val="20"/>
       </w:rPr>
     </w:lvl>
@@ -1976,7 +1887,7 @@
         <w:ind w:left="3600" w:hanging="360"/>
       </w:pPr>
       <w:rPr>
-        <w:rFonts w:hint="default" w:ascii="Symbol" w:hAnsi="Symbol"/>
+        <w:rFonts w:ascii="Symbol" w:hAnsi="Symbol" w:hint="default"/>
         <w:sz w:val="20"/>
       </w:rPr>
     </w:lvl>
@@ -1992,7 +1903,7 @@
         <w:ind w:left="4320" w:hanging="360"/>
       </w:pPr>
       <w:rPr>
-        <w:rFonts w:hint="default" w:ascii="Symbol" w:hAnsi="Symbol"/>
+        <w:rFonts w:ascii="Symbol" w:hAnsi="Symbol" w:hint="default"/>
         <w:sz w:val="20"/>
       </w:rPr>
     </w:lvl>
@@ -2008,7 +1919,7 @@
         <w:ind w:left="5040" w:hanging="360"/>
       </w:pPr>
       <w:rPr>
-        <w:rFonts w:hint="default" w:ascii="Symbol" w:hAnsi="Symbol"/>
+        <w:rFonts w:ascii="Symbol" w:hAnsi="Symbol" w:hint="default"/>
         <w:sz w:val="20"/>
       </w:rPr>
     </w:lvl>
@@ -2024,7 +1935,7 @@
         <w:ind w:left="5760" w:hanging="360"/>
       </w:pPr>
       <w:rPr>
-        <w:rFonts w:hint="default" w:ascii="Symbol" w:hAnsi="Symbol"/>
+        <w:rFonts w:ascii="Symbol" w:hAnsi="Symbol" w:hint="default"/>
         <w:sz w:val="20"/>
       </w:rPr>
     </w:lvl>
@@ -2040,7 +1951,7 @@
         <w:ind w:left="6480" w:hanging="360"/>
       </w:pPr>
       <w:rPr>
-        <w:rFonts w:hint="default" w:ascii="Symbol" w:hAnsi="Symbol"/>
+        <w:rFonts w:ascii="Symbol" w:hAnsi="Symbol" w:hint="default"/>
         <w:sz w:val="20"/>
       </w:rPr>
     </w:lvl>
@@ -2174,7 +2085,7 @@
         <w:ind w:left="720" w:hanging="360"/>
       </w:pPr>
       <w:rPr>
-        <w:rFonts w:hint="default" w:ascii="Symbol" w:hAnsi="Symbol"/>
+        <w:rFonts w:ascii="Symbol" w:hAnsi="Symbol" w:hint="default"/>
         <w:sz w:val="20"/>
       </w:rPr>
     </w:lvl>
@@ -2190,7 +2101,7 @@
         <w:ind w:left="1440" w:hanging="360"/>
       </w:pPr>
       <w:rPr>
-        <w:rFonts w:hint="default" w:ascii="Symbol" w:hAnsi="Symbol"/>
+        <w:rFonts w:ascii="Symbol" w:hAnsi="Symbol" w:hint="default"/>
         <w:sz w:val="20"/>
       </w:rPr>
     </w:lvl>
@@ -2206,7 +2117,7 @@
         <w:ind w:left="2160" w:hanging="360"/>
       </w:pPr>
       <w:rPr>
-        <w:rFonts w:hint="default" w:ascii="Symbol" w:hAnsi="Symbol"/>
+        <w:rFonts w:ascii="Symbol" w:hAnsi="Symbol" w:hint="default"/>
         <w:sz w:val="20"/>
       </w:rPr>
     </w:lvl>
@@ -2222,7 +2133,7 @@
         <w:ind w:left="2880" w:hanging="360"/>
       </w:pPr>
       <w:rPr>
-        <w:rFonts w:hint="default" w:ascii="Symbol" w:hAnsi="Symbol"/>
+        <w:rFonts w:ascii="Symbol" w:hAnsi="Symbol" w:hint="default"/>
         <w:sz w:val="20"/>
       </w:rPr>
     </w:lvl>
@@ -2238,7 +2149,7 @@
         <w:ind w:left="3600" w:hanging="360"/>
       </w:pPr>
       <w:rPr>
-        <w:rFonts w:hint="default" w:ascii="Symbol" w:hAnsi="Symbol"/>
+        <w:rFonts w:ascii="Symbol" w:hAnsi="Symbol" w:hint="default"/>
         <w:sz w:val="20"/>
       </w:rPr>
     </w:lvl>
@@ -2254,7 +2165,7 @@
         <w:ind w:left="4320" w:hanging="360"/>
       </w:pPr>
       <w:rPr>
-        <w:rFonts w:hint="default" w:ascii="Symbol" w:hAnsi="Symbol"/>
+        <w:rFonts w:ascii="Symbol" w:hAnsi="Symbol" w:hint="default"/>
         <w:sz w:val="20"/>
       </w:rPr>
     </w:lvl>
@@ -2270,7 +2181,7 @@
         <w:ind w:left="5040" w:hanging="360"/>
       </w:pPr>
       <w:rPr>
-        <w:rFonts w:hint="default" w:ascii="Symbol" w:hAnsi="Symbol"/>
+        <w:rFonts w:ascii="Symbol" w:hAnsi="Symbol" w:hint="default"/>
         <w:sz w:val="20"/>
       </w:rPr>
     </w:lvl>
@@ -2286,7 +2197,7 @@
         <w:ind w:left="5760" w:hanging="360"/>
       </w:pPr>
       <w:rPr>
-        <w:rFonts w:hint="default" w:ascii="Symbol" w:hAnsi="Symbol"/>
+        <w:rFonts w:ascii="Symbol" w:hAnsi="Symbol" w:hint="default"/>
         <w:sz w:val="20"/>
       </w:rPr>
     </w:lvl>
@@ -2302,7 +2213,7 @@
         <w:ind w:left="6480" w:hanging="360"/>
       </w:pPr>
       <w:rPr>
-        <w:rFonts w:hint="default" w:ascii="Symbol" w:hAnsi="Symbol"/>
+        <w:rFonts w:ascii="Symbol" w:hAnsi="Symbol" w:hint="default"/>
         <w:sz w:val="20"/>
       </w:rPr>
     </w:lvl>
@@ -2323,7 +2234,7 @@
         <w:ind w:left="720" w:hanging="360"/>
       </w:pPr>
       <w:rPr>
-        <w:rFonts w:hint="default" w:ascii="Symbol" w:hAnsi="Symbol"/>
+        <w:rFonts w:ascii="Symbol" w:hAnsi="Symbol" w:hint="default"/>
         <w:sz w:val="20"/>
       </w:rPr>
     </w:lvl>
@@ -2339,7 +2250,7 @@
         <w:ind w:left="1440" w:hanging="360"/>
       </w:pPr>
       <w:rPr>
-        <w:rFonts w:hint="default" w:ascii="Symbol" w:hAnsi="Symbol"/>
+        <w:rFonts w:ascii="Symbol" w:hAnsi="Symbol" w:hint="default"/>
         <w:sz w:val="20"/>
       </w:rPr>
     </w:lvl>
@@ -2355,7 +2266,7 @@
         <w:ind w:left="2160" w:hanging="360"/>
       </w:pPr>
       <w:rPr>
-        <w:rFonts w:hint="default" w:ascii="Symbol" w:hAnsi="Symbol"/>
+        <w:rFonts w:ascii="Symbol" w:hAnsi="Symbol" w:hint="default"/>
         <w:sz w:val="20"/>
       </w:rPr>
     </w:lvl>
@@ -2371,7 +2282,7 @@
         <w:ind w:left="2880" w:hanging="360"/>
       </w:pPr>
       <w:rPr>
-        <w:rFonts w:hint="default" w:ascii="Symbol" w:hAnsi="Symbol"/>
+        <w:rFonts w:ascii="Symbol" w:hAnsi="Symbol" w:hint="default"/>
         <w:sz w:val="20"/>
       </w:rPr>
     </w:lvl>
@@ -2387,7 +2298,7 @@
         <w:ind w:left="3600" w:hanging="360"/>
       </w:pPr>
       <w:rPr>
-        <w:rFonts w:hint="default" w:ascii="Symbol" w:hAnsi="Symbol"/>
+        <w:rFonts w:ascii="Symbol" w:hAnsi="Symbol" w:hint="default"/>
         <w:sz w:val="20"/>
       </w:rPr>
     </w:lvl>
@@ -2403,7 +2314,7 @@
         <w:ind w:left="4320" w:hanging="360"/>
       </w:pPr>
       <w:rPr>
-        <w:rFonts w:hint="default" w:ascii="Symbol" w:hAnsi="Symbol"/>
+        <w:rFonts w:ascii="Symbol" w:hAnsi="Symbol" w:hint="default"/>
         <w:sz w:val="20"/>
       </w:rPr>
     </w:lvl>
@@ -2419,7 +2330,7 @@
         <w:ind w:left="5040" w:hanging="360"/>
       </w:pPr>
       <w:rPr>
-        <w:rFonts w:hint="default" w:ascii="Symbol" w:hAnsi="Symbol"/>
+        <w:rFonts w:ascii="Symbol" w:hAnsi="Symbol" w:hint="default"/>
         <w:sz w:val="20"/>
       </w:rPr>
     </w:lvl>
@@ -2435,7 +2346,7 @@
         <w:ind w:left="5760" w:hanging="360"/>
       </w:pPr>
       <w:rPr>
-        <w:rFonts w:hint="default" w:ascii="Symbol" w:hAnsi="Symbol"/>
+        <w:rFonts w:ascii="Symbol" w:hAnsi="Symbol" w:hint="default"/>
         <w:sz w:val="20"/>
       </w:rPr>
     </w:lvl>
@@ -2451,7 +2362,7 @@
         <w:ind w:left="6480" w:hanging="360"/>
       </w:pPr>
       <w:rPr>
-        <w:rFonts w:hint="default" w:ascii="Symbol" w:hAnsi="Symbol"/>
+        <w:rFonts w:ascii="Symbol" w:hAnsi="Symbol" w:hint="default"/>
         <w:sz w:val="20"/>
       </w:rPr>
     </w:lvl>
@@ -2472,7 +2383,7 @@
         <w:ind w:left="720" w:hanging="360"/>
       </w:pPr>
       <w:rPr>
-        <w:rFonts w:hint="default" w:ascii="Symbol" w:hAnsi="Symbol"/>
+        <w:rFonts w:ascii="Symbol" w:hAnsi="Symbol" w:hint="default"/>
         <w:sz w:val="20"/>
       </w:rPr>
     </w:lvl>
@@ -2488,7 +2399,7 @@
         <w:ind w:left="1440" w:hanging="360"/>
       </w:pPr>
       <w:rPr>
-        <w:rFonts w:hint="default" w:ascii="Symbol" w:hAnsi="Symbol"/>
+        <w:rFonts w:ascii="Symbol" w:hAnsi="Symbol" w:hint="default"/>
         <w:sz w:val="20"/>
       </w:rPr>
     </w:lvl>
@@ -2504,7 +2415,7 @@
         <w:ind w:left="2160" w:hanging="360"/>
       </w:pPr>
       <w:rPr>
-        <w:rFonts w:hint="default" w:ascii="Symbol" w:hAnsi="Symbol"/>
+        <w:rFonts w:ascii="Symbol" w:hAnsi="Symbol" w:hint="default"/>
         <w:sz w:val="20"/>
       </w:rPr>
     </w:lvl>
@@ -2520,7 +2431,7 @@
         <w:ind w:left="2880" w:hanging="360"/>
       </w:pPr>
       <w:rPr>
-        <w:rFonts w:hint="default" w:ascii="Symbol" w:hAnsi="Symbol"/>
+        <w:rFonts w:ascii="Symbol" w:hAnsi="Symbol" w:hint="default"/>
         <w:sz w:val="20"/>
       </w:rPr>
     </w:lvl>
@@ -2536,7 +2447,7 @@
         <w:ind w:left="3600" w:hanging="360"/>
       </w:pPr>
       <w:rPr>
-        <w:rFonts w:hint="default" w:ascii="Symbol" w:hAnsi="Symbol"/>
+        <w:rFonts w:ascii="Symbol" w:hAnsi="Symbol" w:hint="default"/>
         <w:sz w:val="20"/>
       </w:rPr>
     </w:lvl>
@@ -2552,7 +2463,7 @@
         <w:ind w:left="4320" w:hanging="360"/>
       </w:pPr>
       <w:rPr>
-        <w:rFonts w:hint="default" w:ascii="Symbol" w:hAnsi="Symbol"/>
+        <w:rFonts w:ascii="Symbol" w:hAnsi="Symbol" w:hint="default"/>
         <w:sz w:val="20"/>
       </w:rPr>
     </w:lvl>
@@ -2568,7 +2479,7 @@
         <w:ind w:left="5040" w:hanging="360"/>
       </w:pPr>
       <w:rPr>
-        <w:rFonts w:hint="default" w:ascii="Symbol" w:hAnsi="Symbol"/>
+        <w:rFonts w:ascii="Symbol" w:hAnsi="Symbol" w:hint="default"/>
         <w:sz w:val="20"/>
       </w:rPr>
     </w:lvl>
@@ -2584,7 +2495,7 @@
         <w:ind w:left="5760" w:hanging="360"/>
       </w:pPr>
       <w:rPr>
-        <w:rFonts w:hint="default" w:ascii="Symbol" w:hAnsi="Symbol"/>
+        <w:rFonts w:ascii="Symbol" w:hAnsi="Symbol" w:hint="default"/>
         <w:sz w:val="20"/>
       </w:rPr>
     </w:lvl>
@@ -2600,7 +2511,7 @@
         <w:ind w:left="6480" w:hanging="360"/>
       </w:pPr>
       <w:rPr>
-        <w:rFonts w:hint="default" w:ascii="Symbol" w:hAnsi="Symbol"/>
+        <w:rFonts w:ascii="Symbol" w:hAnsi="Symbol" w:hint="default"/>
         <w:sz w:val="20"/>
       </w:rPr>
     </w:lvl>
@@ -3296,7 +3207,7 @@
         <w:ind w:left="1800" w:hanging="360"/>
       </w:pPr>
       <w:rPr>
-        <w:rFonts w:hint="default" w:ascii="Symbol" w:hAnsi="Symbol"/>
+        <w:rFonts w:ascii="Symbol" w:hAnsi="Symbol" w:hint="default"/>
       </w:rPr>
     </w:lvl>
     <w:lvl w:ilvl="1" w:tplc="04090003" w:tentative="1">
@@ -3308,7 +3219,7 @@
         <w:ind w:left="2520" w:hanging="360"/>
       </w:pPr>
       <w:rPr>
-        <w:rFonts w:hint="default" w:ascii="Courier New" w:hAnsi="Courier New" w:cs="Courier New"/>
+        <w:rFonts w:ascii="Courier New" w:hAnsi="Courier New" w:cs="Courier New" w:hint="default"/>
       </w:rPr>
     </w:lvl>
     <w:lvl w:ilvl="2" w:tplc="04090005" w:tentative="1">
@@ -3320,7 +3231,7 @@
         <w:ind w:left="3240" w:hanging="360"/>
       </w:pPr>
       <w:rPr>
-        <w:rFonts w:hint="default" w:ascii="Wingdings" w:hAnsi="Wingdings"/>
+        <w:rFonts w:ascii="Wingdings" w:hAnsi="Wingdings" w:hint="default"/>
       </w:rPr>
     </w:lvl>
     <w:lvl w:ilvl="3" w:tplc="04090001" w:tentative="1">
@@ -3332,7 +3243,7 @@
         <w:ind w:left="3960" w:hanging="360"/>
       </w:pPr>
       <w:rPr>
-        <w:rFonts w:hint="default" w:ascii="Symbol" w:hAnsi="Symbol"/>
+        <w:rFonts w:ascii="Symbol" w:hAnsi="Symbol" w:hint="default"/>
       </w:rPr>
     </w:lvl>
     <w:lvl w:ilvl="4" w:tplc="04090003" w:tentative="1">
@@ -3344,7 +3255,7 @@
         <w:ind w:left="4680" w:hanging="360"/>
       </w:pPr>
       <w:rPr>
-        <w:rFonts w:hint="default" w:ascii="Courier New" w:hAnsi="Courier New" w:cs="Courier New"/>
+        <w:rFonts w:ascii="Courier New" w:hAnsi="Courier New" w:cs="Courier New" w:hint="default"/>
       </w:rPr>
     </w:lvl>
     <w:lvl w:ilvl="5" w:tplc="04090005" w:tentative="1">
@@ -3356,7 +3267,7 @@
         <w:ind w:left="5400" w:hanging="360"/>
       </w:pPr>
       <w:rPr>
-        <w:rFonts w:hint="default" w:ascii="Wingdings" w:hAnsi="Wingdings"/>
+        <w:rFonts w:ascii="Wingdings" w:hAnsi="Wingdings" w:hint="default"/>
       </w:rPr>
     </w:lvl>
     <w:lvl w:ilvl="6" w:tplc="04090001" w:tentative="1">
@@ -3368,7 +3279,7 @@
         <w:ind w:left="6120" w:hanging="360"/>
       </w:pPr>
       <w:rPr>
-        <w:rFonts w:hint="default" w:ascii="Symbol" w:hAnsi="Symbol"/>
+        <w:rFonts w:ascii="Symbol" w:hAnsi="Symbol" w:hint="default"/>
       </w:rPr>
     </w:lvl>
     <w:lvl w:ilvl="7" w:tplc="04090003" w:tentative="1">
@@ -3380,7 +3291,7 @@
         <w:ind w:left="6840" w:hanging="360"/>
       </w:pPr>
       <w:rPr>
-        <w:rFonts w:hint="default" w:ascii="Courier New" w:hAnsi="Courier New" w:cs="Courier New"/>
+        <w:rFonts w:ascii="Courier New" w:hAnsi="Courier New" w:cs="Courier New" w:hint="default"/>
       </w:rPr>
     </w:lvl>
     <w:lvl w:ilvl="8" w:tplc="04090005" w:tentative="1">
@@ -3392,7 +3303,7 @@
         <w:ind w:left="7560" w:hanging="360"/>
       </w:pPr>
       <w:rPr>
-        <w:rFonts w:hint="default" w:ascii="Wingdings" w:hAnsi="Wingdings"/>
+        <w:rFonts w:ascii="Wingdings" w:hAnsi="Wingdings" w:hint="default"/>
       </w:rPr>
     </w:lvl>
   </w:abstractNum>
@@ -3638,7 +3549,7 @@
         <w:ind w:left="720" w:hanging="360"/>
       </w:pPr>
       <w:rPr>
-        <w:rFonts w:hint="default" w:ascii="Symbol" w:hAnsi="Symbol"/>
+        <w:rFonts w:ascii="Symbol" w:hAnsi="Symbol" w:hint="default"/>
         <w:sz w:val="20"/>
       </w:rPr>
     </w:lvl>
@@ -3654,7 +3565,7 @@
         <w:ind w:left="1440" w:hanging="360"/>
       </w:pPr>
       <w:rPr>
-        <w:rFonts w:hint="default" w:ascii="Symbol" w:hAnsi="Symbol"/>
+        <w:rFonts w:ascii="Symbol" w:hAnsi="Symbol" w:hint="default"/>
         <w:sz w:val="20"/>
       </w:rPr>
     </w:lvl>
@@ -3670,7 +3581,7 @@
         <w:ind w:left="2160" w:hanging="360"/>
       </w:pPr>
       <w:rPr>
-        <w:rFonts w:hint="default" w:ascii="Symbol" w:hAnsi="Symbol"/>
+        <w:rFonts w:ascii="Symbol" w:hAnsi="Symbol" w:hint="default"/>
         <w:sz w:val="20"/>
       </w:rPr>
     </w:lvl>
@@ -3686,7 +3597,7 @@
         <w:ind w:left="2880" w:hanging="360"/>
       </w:pPr>
       <w:rPr>
-        <w:rFonts w:hint="default" w:ascii="Symbol" w:hAnsi="Symbol"/>
+        <w:rFonts w:ascii="Symbol" w:hAnsi="Symbol" w:hint="default"/>
         <w:sz w:val="20"/>
       </w:rPr>
     </w:lvl>
@@ -3702,7 +3613,7 @@
         <w:ind w:left="3600" w:hanging="360"/>
       </w:pPr>
       <w:rPr>
-        <w:rFonts w:hint="default" w:ascii="Symbol" w:hAnsi="Symbol"/>
+        <w:rFonts w:ascii="Symbol" w:hAnsi="Symbol" w:hint="default"/>
         <w:sz w:val="20"/>
       </w:rPr>
     </w:lvl>
@@ -3718,7 +3629,7 @@
         <w:ind w:left="4320" w:hanging="360"/>
       </w:pPr>
       <w:rPr>
-        <w:rFonts w:hint="default" w:ascii="Symbol" w:hAnsi="Symbol"/>
+        <w:rFonts w:ascii="Symbol" w:hAnsi="Symbol" w:hint="default"/>
         <w:sz w:val="20"/>
       </w:rPr>
     </w:lvl>
@@ -3734,7 +3645,7 @@
         <w:ind w:left="5040" w:hanging="360"/>
       </w:pPr>
       <w:rPr>
-        <w:rFonts w:hint="default" w:ascii="Symbol" w:hAnsi="Symbol"/>
+        <w:rFonts w:ascii="Symbol" w:hAnsi="Symbol" w:hint="default"/>
         <w:sz w:val="20"/>
       </w:rPr>
     </w:lvl>
@@ -3750,7 +3661,7 @@
         <w:ind w:left="5760" w:hanging="360"/>
       </w:pPr>
       <w:rPr>
-        <w:rFonts w:hint="default" w:ascii="Symbol" w:hAnsi="Symbol"/>
+        <w:rFonts w:ascii="Symbol" w:hAnsi="Symbol" w:hint="default"/>
         <w:sz w:val="20"/>
       </w:rPr>
     </w:lvl>
@@ -3766,7 +3677,7 @@
         <w:ind w:left="6480" w:hanging="360"/>
       </w:pPr>
       <w:rPr>
-        <w:rFonts w:hint="default" w:ascii="Symbol" w:hAnsi="Symbol"/>
+        <w:rFonts w:ascii="Symbol" w:hAnsi="Symbol" w:hint="default"/>
         <w:sz w:val="20"/>
       </w:rPr>
     </w:lvl>
@@ -4181,7 +4092,7 @@
   <w:docDefaults>
     <w:rPrDefault>
       <w:rPr>
-        <w:rFonts w:asciiTheme="minorHAnsi" w:hAnsiTheme="minorHAnsi" w:eastAsiaTheme="minorHAnsi" w:cstheme="minorBidi"/>
+        <w:rFonts w:asciiTheme="minorHAnsi" w:eastAsiaTheme="minorHAnsi" w:hAnsiTheme="minorHAnsi" w:cstheme="minorBidi"/>
         <w:kern w:val="2"/>
         <w:sz w:val="24"/>
         <w:szCs w:val="24"/>
@@ -4198,14 +4109,14 @@
   <w:latentStyles w:defLockedState="0" w:defUIPriority="99" w:defSemiHidden="0" w:defUnhideWhenUsed="0" w:defQFormat="0" w:count="376">
     <w:lsdException w:name="Normal" w:uiPriority="0" w:qFormat="1"/>
     <w:lsdException w:name="heading 1" w:uiPriority="9" w:qFormat="1"/>
-    <w:lsdException w:name="heading 2" w:uiPriority="9" w:semiHidden="1" w:unhideWhenUsed="1" w:qFormat="1"/>
-    <w:lsdException w:name="heading 3" w:uiPriority="9" w:semiHidden="1" w:unhideWhenUsed="1" w:qFormat="1"/>
-    <w:lsdException w:name="heading 4" w:uiPriority="9" w:semiHidden="1" w:unhideWhenUsed="1" w:qFormat="1"/>
-    <w:lsdException w:name="heading 5" w:uiPriority="9" w:semiHidden="1" w:unhideWhenUsed="1" w:qFormat="1"/>
-    <w:lsdException w:name="heading 6" w:uiPriority="9" w:semiHidden="1" w:unhideWhenUsed="1" w:qFormat="1"/>
-    <w:lsdException w:name="heading 7" w:uiPriority="9" w:semiHidden="1" w:unhideWhenUsed="1" w:qFormat="1"/>
-    <w:lsdException w:name="heading 8" w:uiPriority="9" w:semiHidden="1" w:unhideWhenUsed="1" w:qFormat="1"/>
-    <w:lsdException w:name="heading 9" w:uiPriority="9" w:semiHidden="1" w:unhideWhenUsed="1" w:qFormat="1"/>
+    <w:lsdException w:name="heading 2" w:semiHidden="1" w:uiPriority="9" w:unhideWhenUsed="1" w:qFormat="1"/>
+    <w:lsdException w:name="heading 3" w:semiHidden="1" w:uiPriority="9" w:unhideWhenUsed="1" w:qFormat="1"/>
+    <w:lsdException w:name="heading 4" w:semiHidden="1" w:uiPriority="9" w:unhideWhenUsed="1" w:qFormat="1"/>
+    <w:lsdException w:name="heading 5" w:semiHidden="1" w:uiPriority="9" w:unhideWhenUsed="1" w:qFormat="1"/>
+    <w:lsdException w:name="heading 6" w:semiHidden="1" w:uiPriority="9" w:unhideWhenUsed="1" w:qFormat="1"/>
+    <w:lsdException w:name="heading 7" w:semiHidden="1" w:uiPriority="9" w:unhideWhenUsed="1" w:qFormat="1"/>
+    <w:lsdException w:name="heading 8" w:semiHidden="1" w:uiPriority="9" w:unhideWhenUsed="1" w:qFormat="1"/>
+    <w:lsdException w:name="heading 9" w:semiHidden="1" w:uiPriority="9" w:unhideWhenUsed="1" w:qFormat="1"/>
     <w:lsdException w:name="index 1" w:semiHidden="1" w:unhideWhenUsed="1"/>
     <w:lsdException w:name="index 2" w:semiHidden="1" w:unhideWhenUsed="1"/>
     <w:lsdException w:name="index 3" w:semiHidden="1" w:unhideWhenUsed="1"/>
@@ -4215,22 +4126,22 @@
     <w:lsdException w:name="index 7" w:semiHidden="1" w:unhideWhenUsed="1"/>
     <w:lsdException w:name="index 8" w:semiHidden="1" w:unhideWhenUsed="1"/>
     <w:lsdException w:name="index 9" w:semiHidden="1" w:unhideWhenUsed="1"/>
-    <w:lsdException w:name="toc 1" w:uiPriority="39" w:semiHidden="1" w:unhideWhenUsed="1"/>
-    <w:lsdException w:name="toc 2" w:uiPriority="39" w:semiHidden="1" w:unhideWhenUsed="1"/>
-    <w:lsdException w:name="toc 3" w:uiPriority="39" w:semiHidden="1" w:unhideWhenUsed="1"/>
-    <w:lsdException w:name="toc 4" w:uiPriority="39" w:semiHidden="1" w:unhideWhenUsed="1"/>
-    <w:lsdException w:name="toc 5" w:uiPriority="39" w:semiHidden="1" w:unhideWhenUsed="1"/>
-    <w:lsdException w:name="toc 6" w:uiPriority="39" w:semiHidden="1" w:unhideWhenUsed="1"/>
-    <w:lsdException w:name="toc 7" w:uiPriority="39" w:semiHidden="1" w:unhideWhenUsed="1"/>
-    <w:lsdException w:name="toc 8" w:uiPriority="39" w:semiHidden="1" w:unhideWhenUsed="1"/>
-    <w:lsdException w:name="toc 9" w:uiPriority="39" w:semiHidden="1" w:unhideWhenUsed="1"/>
+    <w:lsdException w:name="toc 1" w:semiHidden="1" w:uiPriority="39" w:unhideWhenUsed="1"/>
+    <w:lsdException w:name="toc 2" w:semiHidden="1" w:uiPriority="39" w:unhideWhenUsed="1"/>
+    <w:lsdException w:name="toc 3" w:semiHidden="1" w:uiPriority="39" w:unhideWhenUsed="1"/>
+    <w:lsdException w:name="toc 4" w:semiHidden="1" w:uiPriority="39" w:unhideWhenUsed="1"/>
+    <w:lsdException w:name="toc 5" w:semiHidden="1" w:uiPriority="39" w:unhideWhenUsed="1"/>
+    <w:lsdException w:name="toc 6" w:semiHidden="1" w:uiPriority="39" w:unhideWhenUsed="1"/>
+    <w:lsdException w:name="toc 7" w:semiHidden="1" w:uiPriority="39" w:unhideWhenUsed="1"/>
+    <w:lsdException w:name="toc 8" w:semiHidden="1" w:uiPriority="39" w:unhideWhenUsed="1"/>
+    <w:lsdException w:name="toc 9" w:semiHidden="1" w:uiPriority="39" w:unhideWhenUsed="1"/>
     <w:lsdException w:name="Normal Indent" w:semiHidden="1" w:unhideWhenUsed="1"/>
     <w:lsdException w:name="footnote text" w:semiHidden="1" w:unhideWhenUsed="1"/>
     <w:lsdException w:name="annotation text" w:semiHidden="1" w:unhideWhenUsed="1"/>
     <w:lsdException w:name="header" w:semiHidden="1" w:unhideWhenUsed="1"/>
     <w:lsdException w:name="footer" w:semiHidden="1" w:unhideWhenUsed="1"/>
     <w:lsdException w:name="index heading" w:semiHidden="1" w:unhideWhenUsed="1"/>
-    <w:lsdException w:name="caption" w:uiPriority="35" w:semiHidden="1" w:unhideWhenUsed="1" w:qFormat="1"/>
+    <w:lsdException w:name="caption" w:semiHidden="1" w:uiPriority="35" w:unhideWhenUsed="1" w:qFormat="1"/>
     <w:lsdException w:name="table of figures" w:semiHidden="1" w:unhideWhenUsed="1"/>
     <w:lsdException w:name="envelope address" w:semiHidden="1" w:unhideWhenUsed="1"/>
     <w:lsdException w:name="envelope return" w:semiHidden="1" w:unhideWhenUsed="1"/>
@@ -4261,7 +4172,7 @@
     <w:lsdException w:name="Title" w:uiPriority="10" w:qFormat="1"/>
     <w:lsdException w:name="Closing" w:semiHidden="1" w:unhideWhenUsed="1"/>
     <w:lsdException w:name="Signature" w:semiHidden="1" w:unhideWhenUsed="1"/>
-    <w:lsdException w:name="Default Paragraph Font" w:uiPriority="1" w:semiHidden="1" w:unhideWhenUsed="1"/>
+    <w:lsdException w:name="Default Paragraph Font" w:semiHidden="1" w:uiPriority="1" w:unhideWhenUsed="1"/>
     <w:lsdException w:name="Body Text" w:semiHidden="1" w:unhideWhenUsed="1"/>
     <w:lsdException w:name="Body Text Indent" w:semiHidden="1" w:unhideWhenUsed="1"/>
     <w:lsdException w:name="List Continue" w:semiHidden="1" w:unhideWhenUsed="1"/>
@@ -4461,8 +4372,8 @@
     <w:lsdException w:name="Subtle Reference" w:uiPriority="31" w:qFormat="1"/>
     <w:lsdException w:name="Intense Reference" w:uiPriority="32" w:qFormat="1"/>
     <w:lsdException w:name="Book Title" w:uiPriority="33" w:qFormat="1"/>
-    <w:lsdException w:name="Bibliography" w:uiPriority="37" w:semiHidden="1" w:unhideWhenUsed="1"/>
-    <w:lsdException w:name="TOC Heading" w:uiPriority="39" w:semiHidden="1" w:unhideWhenUsed="1" w:qFormat="1"/>
+    <w:lsdException w:name="Bibliography" w:semiHidden="1" w:uiPriority="37" w:unhideWhenUsed="1"/>
+    <w:lsdException w:name="TOC Heading" w:semiHidden="1" w:uiPriority="39" w:unhideWhenUsed="1" w:qFormat="1"/>
     <w:lsdException w:name="Plain Table 1" w:uiPriority="41"/>
     <w:lsdException w:name="Plain Table 2" w:uiPriority="42"/>
     <w:lsdException w:name="Plain Table 3" w:uiPriority="43"/>
@@ -4573,7 +4484,7 @@
     <w:lsdException w:name="Unresolved Mention" w:semiHidden="1" w:unhideWhenUsed="1"/>
     <w:lsdException w:name="Smart Link" w:semiHidden="1" w:unhideWhenUsed="1"/>
   </w:latentStyles>
-  <w:style w:type="paragraph" w:styleId="Normal" w:default="1">
+  <w:style w:type="paragraph" w:default="1" w:styleId="Normal">
     <w:name w:val="Normal"/>
     <w:qFormat/>
   </w:style>
@@ -4592,7 +4503,7 @@
       <w:outlineLvl w:val="0"/>
     </w:pPr>
     <w:rPr>
-      <w:rFonts w:asciiTheme="majorHAnsi" w:hAnsiTheme="majorHAnsi" w:eastAsiaTheme="majorEastAsia" w:cstheme="majorBidi"/>
+      <w:rFonts w:asciiTheme="majorHAnsi" w:eastAsiaTheme="majorEastAsia" w:hAnsiTheme="majorHAnsi" w:cstheme="majorBidi"/>
       <w:color w:val="2F5496" w:themeColor="accent1" w:themeShade="BF"/>
       <w:sz w:val="40"/>
       <w:szCs w:val="40"/>
@@ -4615,7 +4526,7 @@
       <w:outlineLvl w:val="1"/>
     </w:pPr>
     <w:rPr>
-      <w:rFonts w:asciiTheme="majorHAnsi" w:hAnsiTheme="majorHAnsi" w:eastAsiaTheme="majorEastAsia" w:cstheme="majorBidi"/>
+      <w:rFonts w:asciiTheme="majorHAnsi" w:eastAsiaTheme="majorEastAsia" w:hAnsiTheme="majorHAnsi" w:cstheme="majorBidi"/>
       <w:color w:val="2F5496" w:themeColor="accent1" w:themeShade="BF"/>
       <w:sz w:val="32"/>
       <w:szCs w:val="32"/>
@@ -4776,12 +4687,13 @@
       <w:color w:val="272727" w:themeColor="text1" w:themeTint="D8"/>
     </w:rPr>
   </w:style>
-  <w:style w:type="character" w:styleId="DefaultParagraphFont" w:default="1">
+  <w:style w:type="character" w:default="1" w:styleId="DefaultParagraphFont">
     <w:name w:val="Default Paragraph Font"/>
     <w:uiPriority w:val="1"/>
+    <w:semiHidden/>
     <w:unhideWhenUsed/>
   </w:style>
-  <w:style w:type="table" w:styleId="TableNormal" w:default="1">
+  <w:style w:type="table" w:default="1" w:styleId="TableNormal">
     <w:name w:val="Normal Table"/>
     <w:uiPriority w:val="99"/>
     <w:semiHidden/>
@@ -4796,26 +4708,26 @@
       </w:tblCellMar>
     </w:tblPr>
   </w:style>
-  <w:style w:type="numbering" w:styleId="NoList" w:default="1">
+  <w:style w:type="numbering" w:default="1" w:styleId="NoList">
     <w:name w:val="No List"/>
     <w:uiPriority w:val="99"/>
     <w:semiHidden/>
     <w:unhideWhenUsed/>
   </w:style>
-  <w:style w:type="character" w:styleId="Heading1Char" w:customStyle="1">
+  <w:style w:type="character" w:customStyle="1" w:styleId="Heading1Char">
     <w:name w:val="Heading 1 Char"/>
     <w:basedOn w:val="DefaultParagraphFont"/>
     <w:link w:val="Heading1"/>
     <w:uiPriority w:val="9"/>
     <w:rsid w:val="0032690C"/>
     <w:rPr>
-      <w:rFonts w:asciiTheme="majorHAnsi" w:hAnsiTheme="majorHAnsi" w:eastAsiaTheme="majorEastAsia" w:cstheme="majorBidi"/>
+      <w:rFonts w:asciiTheme="majorHAnsi" w:eastAsiaTheme="majorEastAsia" w:hAnsiTheme="majorHAnsi" w:cstheme="majorBidi"/>
       <w:color w:val="2F5496" w:themeColor="accent1" w:themeShade="BF"/>
       <w:sz w:val="40"/>
       <w:szCs w:val="40"/>
     </w:rPr>
   </w:style>
-  <w:style w:type="character" w:styleId="Heading2Char" w:customStyle="1">
+  <w:style w:type="character" w:customStyle="1" w:styleId="Heading2Char">
     <w:name w:val="Heading 2 Char"/>
     <w:basedOn w:val="DefaultParagraphFont"/>
     <w:link w:val="Heading2"/>
@@ -4823,13 +4735,13 @@
     <w:semiHidden/>
     <w:rsid w:val="0032690C"/>
     <w:rPr>
-      <w:rFonts w:asciiTheme="majorHAnsi" w:hAnsiTheme="majorHAnsi" w:eastAsiaTheme="majorEastAsia" w:cstheme="majorBidi"/>
+      <w:rFonts w:asciiTheme="majorHAnsi" w:eastAsiaTheme="majorEastAsia" w:hAnsiTheme="majorHAnsi" w:cstheme="majorBidi"/>
       <w:color w:val="2F5496" w:themeColor="accent1" w:themeShade="BF"/>
       <w:sz w:val="32"/>
       <w:szCs w:val="32"/>
     </w:rPr>
   </w:style>
-  <w:style w:type="character" w:styleId="Heading3Char" w:customStyle="1">
+  <w:style w:type="character" w:customStyle="1" w:styleId="Heading3Char">
     <w:name w:val="Heading 3 Char"/>
     <w:basedOn w:val="DefaultParagraphFont"/>
     <w:link w:val="Heading3"/>
@@ -4843,7 +4755,7 @@
       <w:szCs w:val="28"/>
     </w:rPr>
   </w:style>
-  <w:style w:type="character" w:styleId="Heading4Char" w:customStyle="1">
+  <w:style w:type="character" w:customStyle="1" w:styleId="Heading4Char">
     <w:name w:val="Heading 4 Char"/>
     <w:basedOn w:val="DefaultParagraphFont"/>
     <w:link w:val="Heading4"/>
@@ -4857,7 +4769,7 @@
       <w:color w:val="2F5496" w:themeColor="accent1" w:themeShade="BF"/>
     </w:rPr>
   </w:style>
-  <w:style w:type="character" w:styleId="Heading5Char" w:customStyle="1">
+  <w:style w:type="character" w:customStyle="1" w:styleId="Heading5Char">
     <w:name w:val="Heading 5 Char"/>
     <w:basedOn w:val="DefaultParagraphFont"/>
     <w:link w:val="Heading5"/>
@@ -4869,7 +4781,7 @@
       <w:color w:val="2F5496" w:themeColor="accent1" w:themeShade="BF"/>
     </w:rPr>
   </w:style>
-  <w:style w:type="character" w:styleId="Heading6Char" w:customStyle="1">
+  <w:style w:type="character" w:customStyle="1" w:styleId="Heading6Char">
     <w:name w:val="Heading 6 Char"/>
     <w:basedOn w:val="DefaultParagraphFont"/>
     <w:link w:val="Heading6"/>
@@ -4883,7 +4795,7 @@
       <w:color w:val="595959" w:themeColor="text1" w:themeTint="A6"/>
     </w:rPr>
   </w:style>
-  <w:style w:type="character" w:styleId="Heading7Char" w:customStyle="1">
+  <w:style w:type="character" w:customStyle="1" w:styleId="Heading7Char">
     <w:name w:val="Heading 7 Char"/>
     <w:basedOn w:val="DefaultParagraphFont"/>
     <w:link w:val="Heading7"/>
@@ -4895,7 +4807,7 @@
       <w:color w:val="595959" w:themeColor="text1" w:themeTint="A6"/>
     </w:rPr>
   </w:style>
-  <w:style w:type="character" w:styleId="Heading8Char" w:customStyle="1">
+  <w:style w:type="character" w:customStyle="1" w:styleId="Heading8Char">
     <w:name w:val="Heading 8 Char"/>
     <w:basedOn w:val="DefaultParagraphFont"/>
     <w:link w:val="Heading8"/>
@@ -4909,7 +4821,7 @@
       <w:color w:val="272727" w:themeColor="text1" w:themeTint="D8"/>
     </w:rPr>
   </w:style>
-  <w:style w:type="character" w:styleId="Heading9Char" w:customStyle="1">
+  <w:style w:type="character" w:customStyle="1" w:styleId="Heading9Char">
     <w:name w:val="Heading 9 Char"/>
     <w:basedOn w:val="DefaultParagraphFont"/>
     <w:link w:val="Heading9"/>
@@ -4934,21 +4846,21 @@
       <w:contextualSpacing/>
     </w:pPr>
     <w:rPr>
-      <w:rFonts w:asciiTheme="majorHAnsi" w:hAnsiTheme="majorHAnsi" w:eastAsiaTheme="majorEastAsia" w:cstheme="majorBidi"/>
+      <w:rFonts w:asciiTheme="majorHAnsi" w:eastAsiaTheme="majorEastAsia" w:hAnsiTheme="majorHAnsi" w:cstheme="majorBidi"/>
       <w:spacing w:val="-10"/>
       <w:kern w:val="28"/>
       <w:sz w:val="56"/>
       <w:szCs w:val="56"/>
     </w:rPr>
   </w:style>
-  <w:style w:type="character" w:styleId="TitleChar" w:customStyle="1">
+  <w:style w:type="character" w:customStyle="1" w:styleId="TitleChar">
     <w:name w:val="Title Char"/>
     <w:basedOn w:val="DefaultParagraphFont"/>
     <w:link w:val="Title"/>
     <w:uiPriority w:val="10"/>
     <w:rsid w:val="0032690C"/>
     <w:rPr>
-      <w:rFonts w:asciiTheme="majorHAnsi" w:hAnsiTheme="majorHAnsi" w:eastAsiaTheme="majorEastAsia" w:cstheme="majorBidi"/>
+      <w:rFonts w:asciiTheme="majorHAnsi" w:eastAsiaTheme="majorEastAsia" w:hAnsiTheme="majorHAnsi" w:cstheme="majorBidi"/>
       <w:spacing w:val="-10"/>
       <w:kern w:val="28"/>
       <w:sz w:val="56"/>
@@ -4976,7 +4888,7 @@
       <w:szCs w:val="28"/>
     </w:rPr>
   </w:style>
-  <w:style w:type="character" w:styleId="SubtitleChar" w:customStyle="1">
+  <w:style w:type="character" w:customStyle="1" w:styleId="SubtitleChar">
     <w:name w:val="Subtitle Char"/>
     <w:basedOn w:val="DefaultParagraphFont"/>
     <w:link w:val="Subtitle"/>
@@ -5008,7 +4920,7 @@
       <w:color w:val="404040" w:themeColor="text1" w:themeTint="BF"/>
     </w:rPr>
   </w:style>
-  <w:style w:type="character" w:styleId="QuoteChar" w:customStyle="1">
+  <w:style w:type="character" w:customStyle="1" w:styleId="QuoteChar">
     <w:name w:val="Quote Char"/>
     <w:basedOn w:val="DefaultParagraphFont"/>
     <w:link w:val="Quote"/>
@@ -5053,8 +4965,8 @@
     <w:rsid w:val="0032690C"/>
     <w:pPr>
       <w:pBdr>
-        <w:top w:val="single" w:color="2F5496" w:themeColor="accent1" w:themeShade="BF" w:sz="4" w:space="10"/>
-        <w:bottom w:val="single" w:color="2F5496" w:themeColor="accent1" w:themeShade="BF" w:sz="4" w:space="10"/>
+        <w:top w:val="single" w:sz="4" w:space="10" w:color="2F5496" w:themeColor="accent1" w:themeShade="BF"/>
+        <w:bottom w:val="single" w:sz="4" w:space="10" w:color="2F5496" w:themeColor="accent1" w:themeShade="BF"/>
       </w:pBdr>
       <w:spacing w:before="360" w:after="360"/>
       <w:ind w:left="864" w:right="864"/>
@@ -5066,7 +4978,7 @@
       <w:color w:val="2F5496" w:themeColor="accent1" w:themeShade="BF"/>
     </w:rPr>
   </w:style>
-  <w:style w:type="character" w:styleId="IntenseQuoteChar" w:customStyle="1">
+  <w:style w:type="character" w:customStyle="1" w:styleId="IntenseQuoteChar">
     <w:name w:val="Intense Quote Char"/>
     <w:basedOn w:val="DefaultParagraphFont"/>
     <w:link w:val="IntenseQuote"/>
@@ -5093,9 +5005,9 @@
     </w:rPr>
   </w:style>
   <w:style w:type="character" w:styleId="Hyperlink">
-    <w:uiPriority w:val="99"/>
     <w:name w:val="Hyperlink"/>
     <w:basedOn w:val="DefaultParagraphFont"/>
+    <w:uiPriority w:val="99"/>
     <w:unhideWhenUsed/>
     <w:rsid w:val="02F0DDDB"/>
     <w:rPr>

</xml_diff>